<commit_message>
add new files-rozrahunkova and add project
</commit_message>
<xml_diff>
--- a/Nazar/Rozrahunkova/Розрахункова_nazar.docx
+++ b/Nazar/Rozrahunkova/Розрахункова_nazar.docx
@@ -48,11 +48,11 @@
         <w:tblLook w:val="04A0" w:firstRow="1" w:lastRow="0" w:firstColumn="1" w:lastColumn="0" w:noHBand="0" w:noVBand="1"/>
       </w:tblPr>
       <w:tblGrid>
-        <w:gridCol w:w="1933"/>
-        <w:gridCol w:w="1659"/>
-        <w:gridCol w:w="3710"/>
-        <w:gridCol w:w="1028"/>
-        <w:gridCol w:w="1489"/>
+        <w:gridCol w:w="1880"/>
+        <w:gridCol w:w="1657"/>
+        <w:gridCol w:w="3610"/>
+        <w:gridCol w:w="1021"/>
+        <w:gridCol w:w="1461"/>
       </w:tblGrid>
       <w:tr>
         <w:trPr>
@@ -2557,7 +2557,7 @@
           <w:sz w:val="28"/>
           <w:szCs w:val="24"/>
         </w:rPr>
-        <w:t xml:space="preserve">. Ці властивості будуть використовуватися в якості обчислювальних аналогів для трьох </w:t>
+        <w:t xml:space="preserve">. Ці властивості будуть використовуватися в якості обчислювальних аналогів для трьох критеріїв </w:t>
       </w:r>
       <w:r>
         <w:rPr>
@@ -2566,7 +2566,7 @@
           <w:szCs w:val="24"/>
         </w:rPr>
         <w:lastRenderedPageBreak/>
-        <w:t xml:space="preserve">критеріїв еволюції, викладених </w:t>
+        <w:t xml:space="preserve">еволюції, викладених </w:t>
       </w:r>
       <w:r>
         <w:rPr>
@@ -3088,7 +3088,7 @@
           <w:sz w:val="28"/>
           <w:szCs w:val="24"/>
         </w:rPr>
-        <w:t xml:space="preserve"> клієнта. Ці об'єкти, як правило, </w:t>
+        <w:t xml:space="preserve"> клієнта. Ці об'єкти, як правило, називаються комбінатори або матер. Один із способів забезпечити мінімальну </w:t>
       </w:r>
       <w:r>
         <w:rPr>
@@ -3097,7 +3097,7 @@
           <w:szCs w:val="24"/>
         </w:rPr>
         <w:lastRenderedPageBreak/>
-        <w:t xml:space="preserve">називаються комбінатори або матер. Один із способів забезпечити мінімальну осмисленість матера повинні слідувати деякі </w:t>
+        <w:t xml:space="preserve">осмисленість матера повинні слідувати деякі </w:t>
       </w:r>
       <w:r>
         <w:rPr>
@@ -3585,7 +3585,15 @@
           <w:sz w:val="28"/>
           <w:szCs w:val="24"/>
         </w:rPr>
-        <w:t xml:space="preserve"> варіації можуть володіти деякими </w:t>
+        <w:t xml:space="preserve"> варіації можуть володіти деякими особистими даними</w:t>
+      </w:r>
+      <w:r>
+        <w:rPr>
+          <w:rFonts w:ascii="Times New Roman" w:hAnsi="Times New Roman" w:cs="Times New Roman"/>
+          <w:sz w:val="28"/>
+          <w:szCs w:val="24"/>
+        </w:rPr>
+        <w:t xml:space="preserve">: наприклад, спеціальний селектор для вибору помічника першого партнера може </w:t>
       </w:r>
       <w:r>
         <w:rPr>
@@ -3594,15 +3602,7 @@
           <w:szCs w:val="24"/>
         </w:rPr>
         <w:lastRenderedPageBreak/>
-        <w:t>особистими даними</w:t>
-      </w:r>
-      <w:r>
-        <w:rPr>
-          <w:rFonts w:ascii="Times New Roman" w:hAnsi="Times New Roman" w:cs="Times New Roman"/>
-          <w:sz w:val="28"/>
-          <w:szCs w:val="24"/>
-        </w:rPr>
-        <w:t>: наприклад, спеціальний селектор для вибору помічника першого партнера може дати оператору к</w:t>
+        <w:t>дати оператору к</w:t>
       </w:r>
       <w:r>
         <w:rPr>
@@ -3859,7 +3859,7 @@
           <w:sz w:val="28"/>
           <w:szCs w:val="24"/>
         </w:rPr>
-        <w:t xml:space="preserve">Всі ідеї ЕО були введені в практику в бібліотеці класів EOlib, бібліотека з відкритим вихідним кодом C ++ wliich доступний з http://eodev.sourceforge.net, разом з усіма зручностями відкритого проекту в SourccForgc: кілька списків розсилки, доступ до CVS в вихідному дереві, звіти про помилки, ... поточна </w:t>
+        <w:t xml:space="preserve">Всі ідеї ЕО були введені в практику в бібліотеці класів EOlib, бібліотека з відкритим вихідним кодом C ++ wliich доступний з http://eodev.sourceforge.net, разом з усіма зручностями відкритого проекту в SourccForgc: кілька списків розсилки, доступ до CVS в вихідному дереві, звіти про помилки, ... поточна версія 0.9.1, провідний нуль в версії вказує на те, що вона ще не завершена. EOlib </w:t>
       </w:r>
       <w:r>
         <w:rPr>
@@ -3868,7 +3868,7 @@
           <w:szCs w:val="24"/>
         </w:rPr>
         <w:lastRenderedPageBreak/>
-        <w:t>версія 0.9.1, провідний нуль в версії вказує на те, що вона ще не завершена. EOlib потрібен-C ANSI ++ сумісний компілятор, наприклад GCC Foundation Free Software (в Linux, інші версії Unix або навколишньому середовищу Cygwin для Win95 / 98 / NT); більшість класів також працюють з комерційними компиляторами, таких як Visual C ++ від Microsoft 6.0.</w:t>
+        <w:t>потрібен-C ANSI ++ сумісний компілятор, наприклад GCC Foundation Free Software (в Linux, інші версії Unix або навколишньому середовищу Cygwin для Win95 / 98 / NT); більшість класів також працюють з комерційними компиляторами, таких як Visual C ++ від Microsoft 6.0.</w:t>
       </w:r>
     </w:p>
     <w:p>
@@ -4022,6 +4022,18 @@
         </w:rPr>
         <w:t xml:space="preserve"> є створення сховища об'єктів, так що якщо щось запрограмоване за допомогою EOlib, класи об'єктів можуть бути негайно розміщені для всіх, щоб використовувати їх. </w:t>
       </w:r>
+    </w:p>
+    <w:p>
+      <w:pPr>
+        <w:spacing w:after="0" w:line="360" w:lineRule="auto"/>
+        <w:ind w:firstLine="708"/>
+        <w:jc w:val="both"/>
+        <w:rPr>
+          <w:rFonts w:ascii="Times New Roman" w:hAnsi="Times New Roman" w:cs="Times New Roman"/>
+          <w:sz w:val="28"/>
+          <w:szCs w:val="24"/>
+        </w:rPr>
+      </w:pPr>
     </w:p>
     <w:p>
       <w:pPr>
@@ -4530,8 +4542,1568 @@
           <w:b/>
           <w:sz w:val="28"/>
           <w:szCs w:val="24"/>
-        </w:rPr>
-      </w:pPr>
+          <w:lang w:val="ru-RU"/>
+        </w:rPr>
+      </w:pPr>
+      <w:r>
+        <w:rPr>
+          <w:rFonts w:ascii="Times New Roman" w:hAnsi="Times New Roman" w:cs="Times New Roman"/>
+          <w:b/>
+          <w:sz w:val="28"/>
+          <w:szCs w:val="24"/>
+          <w:lang w:val="ru-RU"/>
+        </w:rPr>
+        <w:t>1.</w:t>
+      </w:r>
+      <w:r>
+        <w:rPr>
+          <w:rFonts w:ascii="Times New Roman" w:hAnsi="Times New Roman" w:cs="Times New Roman"/>
+          <w:b/>
+          <w:sz w:val="28"/>
+          <w:szCs w:val="24"/>
+        </w:rPr>
+        <w:t>Запуск програми</w:t>
+      </w:r>
+      <w:r>
+        <w:rPr>
+          <w:rFonts w:ascii="Times New Roman" w:hAnsi="Times New Roman" w:cs="Times New Roman"/>
+          <w:b/>
+          <w:sz w:val="28"/>
+          <w:szCs w:val="24"/>
+          <w:lang w:val="ru-RU"/>
+        </w:rPr>
+        <w:t xml:space="preserve"> в </w:t>
+      </w:r>
+      <w:r>
+        <w:rPr>
+          <w:rFonts w:ascii="Times New Roman" w:hAnsi="Times New Roman" w:cs="Times New Roman"/>
+          <w:b/>
+          <w:sz w:val="28"/>
+          <w:szCs w:val="24"/>
+          <w:lang w:val="en-US"/>
+        </w:rPr>
+        <w:t>visual</w:t>
+      </w:r>
+      <w:r>
+        <w:rPr>
+          <w:rFonts w:ascii="Times New Roman" w:hAnsi="Times New Roman" w:cs="Times New Roman"/>
+          <w:b/>
+          <w:sz w:val="28"/>
+          <w:szCs w:val="24"/>
+          <w:lang w:val="ru-RU"/>
+        </w:rPr>
+        <w:t xml:space="preserve"> </w:t>
+      </w:r>
+      <w:r>
+        <w:rPr>
+          <w:rFonts w:ascii="Times New Roman" w:hAnsi="Times New Roman" w:cs="Times New Roman"/>
+          <w:b/>
+          <w:sz w:val="28"/>
+          <w:szCs w:val="24"/>
+          <w:lang w:val="en-US"/>
+        </w:rPr>
+        <w:t>c</w:t>
+      </w:r>
+      <w:r>
+        <w:rPr>
+          <w:rFonts w:ascii="Times New Roman" w:hAnsi="Times New Roman" w:cs="Times New Roman"/>
+          <w:b/>
+          <w:sz w:val="28"/>
+          <w:szCs w:val="24"/>
+          <w:lang w:val="ru-RU"/>
+        </w:rPr>
+        <w:t>++</w:t>
+      </w:r>
+      <w:r>
+        <w:rPr>
+          <w:rFonts w:ascii="Times New Roman" w:hAnsi="Times New Roman" w:cs="Times New Roman"/>
+          <w:b/>
+          <w:sz w:val="28"/>
+          <w:szCs w:val="24"/>
+          <w:lang w:val="ru-RU"/>
+        </w:rPr>
+        <w:t xml:space="preserve"> 2008</w:t>
+      </w:r>
+      <w:r>
+        <w:rPr>
+          <w:rFonts w:ascii="Times New Roman" w:hAnsi="Times New Roman" w:cs="Times New Roman"/>
+          <w:b/>
+          <w:sz w:val="28"/>
+          <w:szCs w:val="24"/>
+        </w:rPr>
+        <w:t xml:space="preserve">,та використання </w:t>
+      </w:r>
+      <w:r>
+        <w:rPr>
+          <w:rFonts w:ascii="Times New Roman" w:hAnsi="Times New Roman" w:cs="Times New Roman"/>
+          <w:b/>
+          <w:sz w:val="28"/>
+          <w:szCs w:val="24"/>
+          <w:lang w:val="en-US"/>
+        </w:rPr>
+        <w:t>ga</w:t>
+      </w:r>
+      <w:r>
+        <w:rPr>
+          <w:rFonts w:ascii="Times New Roman" w:hAnsi="Times New Roman" w:cs="Times New Roman"/>
+          <w:b/>
+          <w:sz w:val="28"/>
+          <w:szCs w:val="24"/>
+          <w:lang w:val="ru-RU"/>
+        </w:rPr>
+        <w:t>.</w:t>
+      </w:r>
+    </w:p>
+    <w:p>
+      <w:pPr>
+        <w:spacing w:after="0" w:line="360" w:lineRule="auto"/>
+        <w:rPr>
+          <w:rFonts w:ascii="Times New Roman" w:hAnsi="Times New Roman" w:cs="Times New Roman"/>
+          <w:b/>
+          <w:sz w:val="28"/>
+          <w:szCs w:val="24"/>
+          <w:lang w:val="ru-RU"/>
+        </w:rPr>
+      </w:pPr>
+      <w:r>
+        <w:rPr>
+          <w:rFonts w:ascii="Times New Roman" w:hAnsi="Times New Roman" w:cs="Times New Roman"/>
+          <w:b/>
+          <w:sz w:val="28"/>
+          <w:szCs w:val="24"/>
+          <w:lang w:val="ru-RU"/>
+        </w:rPr>
+        <w:t>Припустимо, що м</w:t>
+      </w:r>
+      <w:r>
+        <w:rPr>
+          <w:rFonts w:ascii="Times New Roman" w:hAnsi="Times New Roman" w:cs="Times New Roman"/>
+          <w:b/>
+          <w:sz w:val="28"/>
+          <w:szCs w:val="24"/>
+          <w:lang w:val="ru-RU"/>
+        </w:rPr>
+        <w:t>и вже відкрили рішення, яке ви хочете скомпілювати.</w:t>
+      </w:r>
+    </w:p>
+    <w:p>
+      <w:pPr>
+        <w:spacing w:after="0" w:line="360" w:lineRule="auto"/>
+        <w:rPr>
+          <w:rFonts w:ascii="Times New Roman" w:hAnsi="Times New Roman" w:cs="Times New Roman"/>
+          <w:b/>
+          <w:sz w:val="28"/>
+          <w:szCs w:val="24"/>
+          <w:lang w:val="ru-RU"/>
+        </w:rPr>
+      </w:pPr>
+      <w:r>
+        <w:rPr>
+          <w:rFonts w:ascii="Times New Roman" w:hAnsi="Times New Roman" w:cs="Times New Roman"/>
+          <w:b/>
+          <w:sz w:val="28"/>
+          <w:szCs w:val="24"/>
+          <w:lang w:val="ru-RU"/>
+        </w:rPr>
+        <w:t>Спочатку виберемо</w:t>
+      </w:r>
+      <w:r>
+        <w:rPr>
+          <w:rFonts w:ascii="Times New Roman" w:hAnsi="Times New Roman" w:cs="Times New Roman"/>
+          <w:b/>
+          <w:sz w:val="28"/>
+          <w:szCs w:val="24"/>
+          <w:lang w:val="ru-RU"/>
+        </w:rPr>
+        <w:t xml:space="preserve"> режим компіляції.</w:t>
+      </w:r>
+    </w:p>
+    <w:p>
+      <w:pPr>
+        <w:spacing w:after="0" w:line="360" w:lineRule="auto"/>
+        <w:rPr>
+          <w:rFonts w:ascii="Times New Roman" w:hAnsi="Times New Roman" w:cs="Times New Roman"/>
+          <w:sz w:val="28"/>
+          <w:szCs w:val="24"/>
+          <w:lang w:val="ru-RU"/>
+        </w:rPr>
+      </w:pPr>
+      <w:r>
+        <w:rPr>
+          <w:noProof/>
+        </w:rPr>
+        <w:drawing>
+          <wp:inline distT="0" distB="0" distL="0" distR="0" wp14:anchorId="529CA565" wp14:editId="13B40175">
+            <wp:extent cx="5772150" cy="1762125"/>
+            <wp:effectExtent l="0" t="0" r="0" b="9525"/>
+            <wp:docPr id="2" name="Рисунок 2"/>
+            <wp:cNvGraphicFramePr>
+              <a:graphicFrameLocks xmlns:a="http://schemas.openxmlformats.org/drawingml/2006/main" noChangeAspect="1"/>
+            </wp:cNvGraphicFramePr>
+            <a:graphic xmlns:a="http://schemas.openxmlformats.org/drawingml/2006/main">
+              <a:graphicData uri="http://schemas.openxmlformats.org/drawingml/2006/picture">
+                <pic:pic xmlns:pic="http://schemas.openxmlformats.org/drawingml/2006/picture">
+                  <pic:nvPicPr>
+                    <pic:cNvPr id="1" name=""/>
+                    <pic:cNvPicPr/>
+                  </pic:nvPicPr>
+                  <pic:blipFill>
+                    <a:blip r:embed="rId11"/>
+                    <a:stretch>
+                      <a:fillRect/>
+                    </a:stretch>
+                  </pic:blipFill>
+                  <pic:spPr>
+                    <a:xfrm>
+                      <a:off x="0" y="0"/>
+                      <a:ext cx="5772150" cy="1762125"/>
+                    </a:xfrm>
+                    <a:prstGeom prst="rect">
+                      <a:avLst/>
+                    </a:prstGeom>
+                  </pic:spPr>
+                </pic:pic>
+              </a:graphicData>
+            </a:graphic>
+          </wp:inline>
+        </w:drawing>
+      </w:r>
+    </w:p>
+    <w:p>
+      <w:pPr>
+        <w:spacing w:after="0" w:line="360" w:lineRule="auto"/>
+        <w:ind w:left="2124" w:firstLine="708"/>
+        <w:rPr>
+          <w:rFonts w:ascii="Times New Roman" w:hAnsi="Times New Roman" w:cs="Times New Roman"/>
+          <w:sz w:val="28"/>
+          <w:szCs w:val="24"/>
+          <w:lang w:val="ru-RU"/>
+        </w:rPr>
+      </w:pPr>
+      <w:r>
+        <w:rPr>
+          <w:rFonts w:ascii="Times New Roman" w:hAnsi="Times New Roman" w:cs="Times New Roman"/>
+          <w:sz w:val="28"/>
+          <w:szCs w:val="24"/>
+          <w:lang w:val="ru-RU"/>
+        </w:rPr>
+        <w:t>Рис. 4. Режим компіляції</w:t>
+      </w:r>
+    </w:p>
+    <w:p>
+      <w:pPr>
+        <w:spacing w:after="0" w:line="360" w:lineRule="auto"/>
+        <w:ind w:left="2124" w:firstLine="708"/>
+        <w:rPr>
+          <w:rFonts w:ascii="Times New Roman" w:hAnsi="Times New Roman" w:cs="Times New Roman"/>
+          <w:sz w:val="28"/>
+          <w:szCs w:val="24"/>
+          <w:lang w:val="ru-RU"/>
+        </w:rPr>
+      </w:pPr>
+    </w:p>
+    <w:p>
+      <w:pPr>
+        <w:spacing w:after="0" w:line="360" w:lineRule="auto"/>
+        <w:rPr>
+          <w:rFonts w:ascii="Times New Roman" w:hAnsi="Times New Roman" w:cs="Times New Roman"/>
+          <w:b/>
+          <w:sz w:val="28"/>
+          <w:szCs w:val="24"/>
+        </w:rPr>
+      </w:pPr>
+      <w:r>
+        <w:rPr>
+          <w:rFonts w:ascii="Times New Roman" w:hAnsi="Times New Roman" w:cs="Times New Roman"/>
+          <w:b/>
+          <w:sz w:val="28"/>
+          <w:szCs w:val="24"/>
+        </w:rPr>
+        <w:lastRenderedPageBreak/>
+        <w:t>Сформувати рішення (правою кнопкою миші на Solution&gt; лівою кнопкою миші на Генерувати рішення.</w:t>
+      </w:r>
+    </w:p>
+    <w:p>
+      <w:pPr>
+        <w:spacing w:after="0" w:line="360" w:lineRule="auto"/>
+        <w:rPr>
+          <w:rFonts w:ascii="Times New Roman" w:hAnsi="Times New Roman" w:cs="Times New Roman"/>
+          <w:sz w:val="28"/>
+          <w:szCs w:val="24"/>
+          <w:lang w:val="ru-RU"/>
+        </w:rPr>
+      </w:pPr>
+      <w:r>
+        <w:rPr>
+          <w:noProof/>
+        </w:rPr>
+        <w:drawing>
+          <wp:inline distT="0" distB="0" distL="0" distR="0" wp14:anchorId="7092899D" wp14:editId="289DFFB1">
+            <wp:extent cx="4357713" cy="2360428"/>
+            <wp:effectExtent l="0" t="0" r="5080" b="1905"/>
+            <wp:docPr id="3" name="Рисунок 3"/>
+            <wp:cNvGraphicFramePr>
+              <a:graphicFrameLocks xmlns:a="http://schemas.openxmlformats.org/drawingml/2006/main" noChangeAspect="1"/>
+            </wp:cNvGraphicFramePr>
+            <a:graphic xmlns:a="http://schemas.openxmlformats.org/drawingml/2006/main">
+              <a:graphicData uri="http://schemas.openxmlformats.org/drawingml/2006/picture">
+                <pic:pic xmlns:pic="http://schemas.openxmlformats.org/drawingml/2006/picture">
+                  <pic:nvPicPr>
+                    <pic:cNvPr id="1" name=""/>
+                    <pic:cNvPicPr/>
+                  </pic:nvPicPr>
+                  <pic:blipFill>
+                    <a:blip r:embed="rId12"/>
+                    <a:stretch>
+                      <a:fillRect/>
+                    </a:stretch>
+                  </pic:blipFill>
+                  <pic:spPr>
+                    <a:xfrm>
+                      <a:off x="0" y="0"/>
+                      <a:ext cx="4367990" cy="2365995"/>
+                    </a:xfrm>
+                    <a:prstGeom prst="rect">
+                      <a:avLst/>
+                    </a:prstGeom>
+                  </pic:spPr>
+                </pic:pic>
+              </a:graphicData>
+            </a:graphic>
+          </wp:inline>
+        </w:drawing>
+      </w:r>
+    </w:p>
+    <w:p>
+      <w:pPr>
+        <w:spacing w:after="0" w:line="360" w:lineRule="auto"/>
+        <w:ind w:left="1416" w:firstLine="708"/>
+        <w:rPr>
+          <w:rFonts w:ascii="Times New Roman" w:hAnsi="Times New Roman" w:cs="Times New Roman"/>
+          <w:sz w:val="28"/>
+          <w:szCs w:val="24"/>
+          <w:lang w:val="ru-RU"/>
+        </w:rPr>
+      </w:pPr>
+      <w:r>
+        <w:rPr>
+          <w:rFonts w:ascii="Times New Roman" w:hAnsi="Times New Roman" w:cs="Times New Roman"/>
+          <w:sz w:val="28"/>
+          <w:szCs w:val="24"/>
+          <w:lang w:val="ru-RU"/>
+        </w:rPr>
+        <w:t>Рис.</w:t>
+      </w:r>
+      <w:r>
+        <w:rPr>
+          <w:rFonts w:ascii="Times New Roman" w:hAnsi="Times New Roman" w:cs="Times New Roman"/>
+          <w:sz w:val="28"/>
+          <w:szCs w:val="24"/>
+          <w:lang w:val="ru-RU"/>
+        </w:rPr>
+        <w:t>5.</w:t>
+      </w:r>
+      <w:r>
+        <w:rPr>
+          <w:rFonts w:ascii="Times New Roman" w:hAnsi="Times New Roman" w:cs="Times New Roman"/>
+          <w:sz w:val="28"/>
+          <w:szCs w:val="24"/>
+          <w:lang w:val="ru-RU"/>
+        </w:rPr>
+        <w:t xml:space="preserve"> Формуєм рішення</w:t>
+      </w:r>
+    </w:p>
+    <w:p>
+      <w:pPr>
+        <w:spacing w:after="0" w:line="360" w:lineRule="auto"/>
+        <w:rPr>
+          <w:rFonts w:ascii="Times New Roman" w:hAnsi="Times New Roman" w:cs="Times New Roman"/>
+          <w:b/>
+          <w:sz w:val="28"/>
+          <w:szCs w:val="24"/>
+          <w:lang w:val="ru-RU"/>
+        </w:rPr>
+      </w:pPr>
+      <w:r>
+        <w:rPr>
+          <w:rFonts w:ascii="Times New Roman" w:hAnsi="Times New Roman" w:cs="Times New Roman"/>
+          <w:b/>
+          <w:sz w:val="28"/>
+          <w:szCs w:val="24"/>
+          <w:lang w:val="ru-RU"/>
+        </w:rPr>
+        <w:t xml:space="preserve">Якщо </w:t>
+      </w:r>
+      <w:r>
+        <w:rPr>
+          <w:rFonts w:ascii="Times New Roman" w:hAnsi="Times New Roman" w:cs="Times New Roman"/>
+          <w:b/>
+          <w:sz w:val="28"/>
+          <w:szCs w:val="24"/>
+          <w:lang w:val="ru-RU"/>
+        </w:rPr>
+        <w:t>рішення ParadisEO вже складено в</w:t>
+      </w:r>
+      <w:r>
+        <w:rPr>
+          <w:rFonts w:ascii="Times New Roman" w:hAnsi="Times New Roman" w:cs="Times New Roman"/>
+          <w:b/>
+          <w:sz w:val="28"/>
+          <w:szCs w:val="24"/>
+          <w:lang w:val="ru-RU"/>
+        </w:rPr>
+        <w:t>и можете використовувати рішення команди Regenerate</w:t>
+      </w:r>
+      <w:r>
+        <w:rPr>
+          <w:rFonts w:ascii="Times New Roman" w:hAnsi="Times New Roman" w:cs="Times New Roman"/>
+          <w:b/>
+          <w:sz w:val="28"/>
+          <w:szCs w:val="24"/>
+          <w:lang w:val="ru-RU"/>
+        </w:rPr>
+        <w:t>.</w:t>
+      </w:r>
+    </w:p>
+    <w:p>
+      <w:pPr>
+        <w:spacing w:after="0" w:line="360" w:lineRule="auto"/>
+        <w:rPr>
+          <w:rFonts w:ascii="Times New Roman" w:hAnsi="Times New Roman" w:cs="Times New Roman"/>
+          <w:sz w:val="28"/>
+          <w:szCs w:val="24"/>
+          <w:lang w:val="ru-RU"/>
+        </w:rPr>
+      </w:pPr>
+      <w:r>
+        <w:rPr>
+          <w:noProof/>
+        </w:rPr>
+        <w:drawing>
+          <wp:inline distT="0" distB="0" distL="0" distR="0" wp14:anchorId="28444607" wp14:editId="4B46C2AA">
+            <wp:extent cx="4082903" cy="2113303"/>
+            <wp:effectExtent l="0" t="0" r="0" b="1270"/>
+            <wp:docPr id="4" name="Рисунок 4"/>
+            <wp:cNvGraphicFramePr>
+              <a:graphicFrameLocks xmlns:a="http://schemas.openxmlformats.org/drawingml/2006/main" noChangeAspect="1"/>
+            </wp:cNvGraphicFramePr>
+            <a:graphic xmlns:a="http://schemas.openxmlformats.org/drawingml/2006/main">
+              <a:graphicData uri="http://schemas.openxmlformats.org/drawingml/2006/picture">
+                <pic:pic xmlns:pic="http://schemas.openxmlformats.org/drawingml/2006/picture">
+                  <pic:nvPicPr>
+                    <pic:cNvPr id="1" name=""/>
+                    <pic:cNvPicPr/>
+                  </pic:nvPicPr>
+                  <pic:blipFill>
+                    <a:blip r:embed="rId13"/>
+                    <a:stretch>
+                      <a:fillRect/>
+                    </a:stretch>
+                  </pic:blipFill>
+                  <pic:spPr>
+                    <a:xfrm>
+                      <a:off x="0" y="0"/>
+                      <a:ext cx="4091138" cy="2117565"/>
+                    </a:xfrm>
+                    <a:prstGeom prst="rect">
+                      <a:avLst/>
+                    </a:prstGeom>
+                  </pic:spPr>
+                </pic:pic>
+              </a:graphicData>
+            </a:graphic>
+          </wp:inline>
+        </w:drawing>
+      </w:r>
+    </w:p>
+    <w:p>
+      <w:pPr>
+        <w:spacing w:after="0" w:line="360" w:lineRule="auto"/>
+        <w:ind w:left="1416" w:firstLine="708"/>
+        <w:rPr>
+          <w:rFonts w:ascii="Times New Roman" w:hAnsi="Times New Roman" w:cs="Times New Roman"/>
+          <w:sz w:val="28"/>
+          <w:szCs w:val="24"/>
+          <w:lang w:val="ru-RU"/>
+        </w:rPr>
+      </w:pPr>
+      <w:r>
+        <w:rPr>
+          <w:rFonts w:ascii="Times New Roman" w:hAnsi="Times New Roman" w:cs="Times New Roman"/>
+          <w:sz w:val="28"/>
+          <w:szCs w:val="24"/>
+          <w:lang w:val="ru-RU"/>
+        </w:rPr>
+        <w:t>Рис.</w:t>
+      </w:r>
+      <w:r>
+        <w:rPr>
+          <w:rFonts w:ascii="Times New Roman" w:hAnsi="Times New Roman" w:cs="Times New Roman"/>
+          <w:sz w:val="28"/>
+          <w:szCs w:val="24"/>
+          <w:lang w:val="ru-RU"/>
+        </w:rPr>
+        <w:t xml:space="preserve"> 6</w:t>
+      </w:r>
+      <w:r>
+        <w:rPr>
+          <w:rFonts w:ascii="Times New Roman" w:hAnsi="Times New Roman" w:cs="Times New Roman"/>
+          <w:sz w:val="28"/>
+          <w:szCs w:val="24"/>
+          <w:lang w:val="ru-RU"/>
+        </w:rPr>
+        <w:t xml:space="preserve">. </w:t>
+      </w:r>
+      <w:r>
+        <w:rPr>
+          <w:rFonts w:ascii="Times New Roman" w:hAnsi="Times New Roman" w:cs="Times New Roman"/>
+          <w:sz w:val="28"/>
+          <w:szCs w:val="24"/>
+          <w:lang w:val="ru-RU"/>
+        </w:rPr>
+        <w:t>Команда Regenerate</w:t>
+      </w:r>
+    </w:p>
+    <w:p>
+      <w:pPr>
+        <w:spacing w:after="0" w:line="360" w:lineRule="auto"/>
+        <w:rPr>
+          <w:rFonts w:ascii="Times New Roman" w:hAnsi="Times New Roman" w:cs="Times New Roman"/>
+          <w:b/>
+          <w:sz w:val="28"/>
+          <w:szCs w:val="24"/>
+          <w:lang w:val="ru-RU"/>
+        </w:rPr>
+      </w:pPr>
+      <w:r>
+        <w:rPr>
+          <w:rFonts w:ascii="Times New Roman" w:hAnsi="Times New Roman" w:cs="Times New Roman"/>
+          <w:b/>
+          <w:sz w:val="28"/>
+          <w:szCs w:val="24"/>
+          <w:lang w:val="ru-RU"/>
+        </w:rPr>
+        <w:t>Ви також можете очистити рішення (всі виконувані в обраному режимі компіляції будуть видалені).</w:t>
+      </w:r>
+    </w:p>
+    <w:p>
+      <w:pPr>
+        <w:spacing w:after="0" w:line="360" w:lineRule="auto"/>
+        <w:rPr>
+          <w:rFonts w:ascii="Times New Roman" w:hAnsi="Times New Roman" w:cs="Times New Roman"/>
+          <w:sz w:val="28"/>
+          <w:szCs w:val="24"/>
+          <w:lang w:val="ru-RU"/>
+        </w:rPr>
+      </w:pPr>
+      <w:r>
+        <w:rPr>
+          <w:noProof/>
+        </w:rPr>
+        <w:drawing>
+          <wp:inline distT="0" distB="0" distL="0" distR="0" wp14:anchorId="10168825" wp14:editId="401A47C6">
+            <wp:extent cx="3995841" cy="2105247"/>
+            <wp:effectExtent l="0" t="0" r="5080" b="9525"/>
+            <wp:docPr id="5" name="Рисунок 5"/>
+            <wp:cNvGraphicFramePr>
+              <a:graphicFrameLocks xmlns:a="http://schemas.openxmlformats.org/drawingml/2006/main" noChangeAspect="1"/>
+            </wp:cNvGraphicFramePr>
+            <a:graphic xmlns:a="http://schemas.openxmlformats.org/drawingml/2006/main">
+              <a:graphicData uri="http://schemas.openxmlformats.org/drawingml/2006/picture">
+                <pic:pic xmlns:pic="http://schemas.openxmlformats.org/drawingml/2006/picture">
+                  <pic:nvPicPr>
+                    <pic:cNvPr id="1" name=""/>
+                    <pic:cNvPicPr/>
+                  </pic:nvPicPr>
+                  <pic:blipFill>
+                    <a:blip r:embed="rId14"/>
+                    <a:stretch>
+                      <a:fillRect/>
+                    </a:stretch>
+                  </pic:blipFill>
+                  <pic:spPr>
+                    <a:xfrm>
+                      <a:off x="0" y="0"/>
+                      <a:ext cx="3998024" cy="2106397"/>
+                    </a:xfrm>
+                    <a:prstGeom prst="rect">
+                      <a:avLst/>
+                    </a:prstGeom>
+                  </pic:spPr>
+                </pic:pic>
+              </a:graphicData>
+            </a:graphic>
+          </wp:inline>
+        </w:drawing>
+      </w:r>
+    </w:p>
+    <w:p>
+      <w:pPr>
+        <w:spacing w:after="0" w:line="360" w:lineRule="auto"/>
+        <w:ind w:left="1416" w:firstLine="708"/>
+        <w:rPr>
+          <w:rFonts w:ascii="Times New Roman" w:hAnsi="Times New Roman" w:cs="Times New Roman"/>
+          <w:sz w:val="28"/>
+          <w:szCs w:val="24"/>
+          <w:lang w:val="ru-RU"/>
+        </w:rPr>
+      </w:pPr>
+      <w:r>
+        <w:rPr>
+          <w:rFonts w:ascii="Times New Roman" w:hAnsi="Times New Roman" w:cs="Times New Roman"/>
+          <w:sz w:val="28"/>
+          <w:szCs w:val="24"/>
+          <w:lang w:val="ru-RU"/>
+        </w:rPr>
+        <w:t>Рис.</w:t>
+      </w:r>
+      <w:r>
+        <w:rPr>
+          <w:rFonts w:ascii="Times New Roman" w:hAnsi="Times New Roman" w:cs="Times New Roman"/>
+          <w:sz w:val="28"/>
+          <w:szCs w:val="24"/>
+          <w:lang w:val="ru-RU"/>
+        </w:rPr>
+        <w:t xml:space="preserve"> 7</w:t>
+      </w:r>
+      <w:r>
+        <w:rPr>
+          <w:rFonts w:ascii="Times New Roman" w:hAnsi="Times New Roman" w:cs="Times New Roman"/>
+          <w:sz w:val="28"/>
+          <w:szCs w:val="24"/>
+          <w:lang w:val="ru-RU"/>
+        </w:rPr>
+        <w:t xml:space="preserve">. </w:t>
+      </w:r>
+      <w:r>
+        <w:rPr>
+          <w:rFonts w:ascii="Times New Roman" w:hAnsi="Times New Roman" w:cs="Times New Roman"/>
+          <w:sz w:val="28"/>
+          <w:szCs w:val="24"/>
+          <w:lang w:val="ru-RU"/>
+        </w:rPr>
+        <w:t>Очищення рішення</w:t>
+      </w:r>
+      <w:bookmarkStart w:id="0" w:name="_GoBack"/>
+      <w:bookmarkEnd w:id="0"/>
+    </w:p>
+    <w:p>
+      <w:pPr>
+        <w:spacing w:after="0" w:line="360" w:lineRule="auto"/>
+        <w:rPr>
+          <w:rFonts w:ascii="Times New Roman" w:hAnsi="Times New Roman" w:cs="Times New Roman"/>
+          <w:sz w:val="28"/>
+          <w:szCs w:val="24"/>
+          <w:lang w:val="ru-RU"/>
+        </w:rPr>
+      </w:pPr>
+      <w:r>
+        <w:rPr>
+          <w:noProof/>
+        </w:rPr>
+        <w:lastRenderedPageBreak/>
+        <w:drawing>
+          <wp:inline distT="0" distB="0" distL="0" distR="0" wp14:anchorId="5907D8B0" wp14:editId="63CB6FFC">
+            <wp:extent cx="4704096" cy="3062177"/>
+            <wp:effectExtent l="0" t="0" r="1270" b="5080"/>
+            <wp:docPr id="6" name="Рисунок 6"/>
+            <wp:cNvGraphicFramePr>
+              <a:graphicFrameLocks xmlns:a="http://schemas.openxmlformats.org/drawingml/2006/main" noChangeAspect="1"/>
+            </wp:cNvGraphicFramePr>
+            <a:graphic xmlns:a="http://schemas.openxmlformats.org/drawingml/2006/main">
+              <a:graphicData uri="http://schemas.openxmlformats.org/drawingml/2006/picture">
+                <pic:pic xmlns:pic="http://schemas.openxmlformats.org/drawingml/2006/picture">
+                  <pic:nvPicPr>
+                    <pic:cNvPr id="1" name=""/>
+                    <pic:cNvPicPr/>
+                  </pic:nvPicPr>
+                  <pic:blipFill>
+                    <a:blip r:embed="rId15"/>
+                    <a:stretch>
+                      <a:fillRect/>
+                    </a:stretch>
+                  </pic:blipFill>
+                  <pic:spPr>
+                    <a:xfrm>
+                      <a:off x="0" y="0"/>
+                      <a:ext cx="4724461" cy="3075434"/>
+                    </a:xfrm>
+                    <a:prstGeom prst="rect">
+                      <a:avLst/>
+                    </a:prstGeom>
+                  </pic:spPr>
+                </pic:pic>
+              </a:graphicData>
+            </a:graphic>
+          </wp:inline>
+        </w:drawing>
+      </w:r>
+    </w:p>
+    <w:p>
+      <w:pPr>
+        <w:spacing w:after="0" w:line="360" w:lineRule="auto"/>
+        <w:ind w:left="1416" w:firstLine="708"/>
+        <w:rPr>
+          <w:rFonts w:ascii="Times New Roman" w:hAnsi="Times New Roman" w:cs="Times New Roman"/>
+          <w:sz w:val="28"/>
+          <w:szCs w:val="24"/>
+          <w:lang w:val="ru-RU"/>
+        </w:rPr>
+      </w:pPr>
+      <w:r>
+        <w:rPr>
+          <w:rFonts w:ascii="Times New Roman" w:hAnsi="Times New Roman" w:cs="Times New Roman"/>
+          <w:sz w:val="28"/>
+          <w:szCs w:val="24"/>
+          <w:lang w:val="ru-RU"/>
+        </w:rPr>
+        <w:t>Рис.</w:t>
+      </w:r>
+      <w:r>
+        <w:rPr>
+          <w:rFonts w:ascii="Times New Roman" w:hAnsi="Times New Roman" w:cs="Times New Roman"/>
+          <w:sz w:val="28"/>
+          <w:szCs w:val="24"/>
+          <w:lang w:val="ru-RU"/>
+        </w:rPr>
+        <w:t xml:space="preserve"> 8</w:t>
+      </w:r>
+      <w:r>
+        <w:rPr>
+          <w:rFonts w:ascii="Times New Roman" w:hAnsi="Times New Roman" w:cs="Times New Roman"/>
+          <w:sz w:val="28"/>
+          <w:szCs w:val="24"/>
+          <w:lang w:val="ru-RU"/>
+        </w:rPr>
+        <w:t xml:space="preserve">. </w:t>
+      </w:r>
+      <w:r>
+        <w:rPr>
+          <w:rFonts w:ascii="Times New Roman" w:hAnsi="Times New Roman" w:cs="Times New Roman"/>
+          <w:sz w:val="28"/>
+          <w:szCs w:val="24"/>
+          <w:lang w:val="ru-RU"/>
+        </w:rPr>
+        <w:t>Добавлення власного файла у проект.</w:t>
+      </w:r>
+    </w:p>
+    <w:p>
+      <w:pPr>
+        <w:spacing w:after="0" w:line="360" w:lineRule="auto"/>
+        <w:rPr>
+          <w:rFonts w:ascii="Times New Roman" w:hAnsi="Times New Roman" w:cs="Times New Roman"/>
+          <w:sz w:val="28"/>
+          <w:szCs w:val="24"/>
+        </w:rPr>
+      </w:pPr>
+      <w:r>
+        <w:rPr>
+          <w:noProof/>
+        </w:rPr>
+        <w:drawing>
+          <wp:inline distT="0" distB="0" distL="0" distR="0" wp14:anchorId="75626145" wp14:editId="3C83B246">
+            <wp:extent cx="4827182" cy="1663075"/>
+            <wp:effectExtent l="0" t="0" r="0" b="0"/>
+            <wp:docPr id="7" name="Рисунок 7"/>
+            <wp:cNvGraphicFramePr>
+              <a:graphicFrameLocks xmlns:a="http://schemas.openxmlformats.org/drawingml/2006/main" noChangeAspect="1"/>
+            </wp:cNvGraphicFramePr>
+            <a:graphic xmlns:a="http://schemas.openxmlformats.org/drawingml/2006/main">
+              <a:graphicData uri="http://schemas.openxmlformats.org/drawingml/2006/picture">
+                <pic:pic xmlns:pic="http://schemas.openxmlformats.org/drawingml/2006/picture">
+                  <pic:nvPicPr>
+                    <pic:cNvPr id="1" name=""/>
+                    <pic:cNvPicPr/>
+                  </pic:nvPicPr>
+                  <pic:blipFill>
+                    <a:blip r:embed="rId16"/>
+                    <a:stretch>
+                      <a:fillRect/>
+                    </a:stretch>
+                  </pic:blipFill>
+                  <pic:spPr>
+                    <a:xfrm>
+                      <a:off x="0" y="0"/>
+                      <a:ext cx="4839941" cy="1667471"/>
+                    </a:xfrm>
+                    <a:prstGeom prst="rect">
+                      <a:avLst/>
+                    </a:prstGeom>
+                  </pic:spPr>
+                </pic:pic>
+              </a:graphicData>
+            </a:graphic>
+          </wp:inline>
+        </w:drawing>
+      </w:r>
+    </w:p>
+    <w:p>
+      <w:pPr>
+        <w:spacing w:after="0" w:line="360" w:lineRule="auto"/>
+        <w:ind w:left="1416" w:firstLine="708"/>
+        <w:rPr>
+          <w:rFonts w:ascii="Times New Roman" w:hAnsi="Times New Roman" w:cs="Times New Roman"/>
+          <w:sz w:val="28"/>
+          <w:szCs w:val="24"/>
+          <w:lang w:val="ru-RU"/>
+        </w:rPr>
+      </w:pPr>
+      <w:r>
+        <w:rPr>
+          <w:rFonts w:ascii="Times New Roman" w:hAnsi="Times New Roman" w:cs="Times New Roman"/>
+          <w:sz w:val="28"/>
+          <w:szCs w:val="24"/>
+          <w:lang w:val="ru-RU"/>
+        </w:rPr>
+        <w:t>Рис.</w:t>
+      </w:r>
+      <w:r>
+        <w:rPr>
+          <w:rFonts w:ascii="Times New Roman" w:hAnsi="Times New Roman" w:cs="Times New Roman"/>
+          <w:sz w:val="28"/>
+          <w:szCs w:val="24"/>
+          <w:lang w:val="ru-RU"/>
+        </w:rPr>
+        <w:t xml:space="preserve"> 9</w:t>
+      </w:r>
+      <w:r>
+        <w:rPr>
+          <w:rFonts w:ascii="Times New Roman" w:hAnsi="Times New Roman" w:cs="Times New Roman"/>
+          <w:sz w:val="28"/>
+          <w:szCs w:val="24"/>
+          <w:lang w:val="ru-RU"/>
+        </w:rPr>
+        <w:t xml:space="preserve">. </w:t>
+      </w:r>
+      <w:r>
+        <w:rPr>
+          <w:rFonts w:ascii="Times New Roman" w:hAnsi="Times New Roman" w:cs="Times New Roman"/>
+          <w:sz w:val="28"/>
+          <w:szCs w:val="24"/>
+          <w:lang w:val="ru-RU"/>
+        </w:rPr>
+        <w:t>Запуск cmake</w:t>
+      </w:r>
+    </w:p>
+    <w:p>
+      <w:pPr>
+        <w:spacing w:after="0" w:line="360" w:lineRule="auto"/>
+        <w:rPr>
+          <w:rFonts w:ascii="Times New Roman" w:hAnsi="Times New Roman" w:cs="Times New Roman"/>
+          <w:sz w:val="28"/>
+          <w:szCs w:val="24"/>
+          <w:lang w:val="ru-RU"/>
+        </w:rPr>
+      </w:pPr>
+      <w:r>
+        <w:rPr>
+          <w:rFonts w:ascii="Times New Roman" w:hAnsi="Times New Roman" w:cs="Times New Roman"/>
+          <w:sz w:val="28"/>
+          <w:szCs w:val="24"/>
+          <w:lang w:val="ru-RU"/>
+        </w:rPr>
+        <w:t>Визнач</w:t>
+      </w:r>
+      <w:r>
+        <w:rPr>
+          <w:rFonts w:ascii="Times New Roman" w:hAnsi="Times New Roman" w:cs="Times New Roman"/>
+          <w:sz w:val="28"/>
+          <w:szCs w:val="24"/>
+        </w:rPr>
+        <w:t xml:space="preserve">аємо </w:t>
+      </w:r>
+      <w:r>
+        <w:rPr>
+          <w:rFonts w:ascii="Times New Roman" w:hAnsi="Times New Roman" w:cs="Times New Roman"/>
+          <w:sz w:val="28"/>
+          <w:szCs w:val="24"/>
+          <w:lang w:val="ru-RU"/>
+        </w:rPr>
+        <w:t>проект, який ви хочете виконати.</w:t>
+      </w:r>
+    </w:p>
+    <w:p>
+      <w:pPr>
+        <w:spacing w:after="0" w:line="360" w:lineRule="auto"/>
+        <w:rPr>
+          <w:rFonts w:ascii="Times New Roman" w:hAnsi="Times New Roman" w:cs="Times New Roman"/>
+          <w:sz w:val="28"/>
+          <w:szCs w:val="24"/>
+          <w:lang w:val="ru-RU"/>
+        </w:rPr>
+      </w:pPr>
+      <w:r>
+        <w:rPr>
+          <w:noProof/>
+        </w:rPr>
+        <w:drawing>
+          <wp:inline distT="0" distB="0" distL="0" distR="0" wp14:anchorId="71624BEA" wp14:editId="2AA2B91B">
+            <wp:extent cx="2929475" cy="3344483"/>
+            <wp:effectExtent l="0" t="0" r="4445" b="8890"/>
+            <wp:docPr id="8" name="Рисунок 8"/>
+            <wp:cNvGraphicFramePr>
+              <a:graphicFrameLocks xmlns:a="http://schemas.openxmlformats.org/drawingml/2006/main" noChangeAspect="1"/>
+            </wp:cNvGraphicFramePr>
+            <a:graphic xmlns:a="http://schemas.openxmlformats.org/drawingml/2006/main">
+              <a:graphicData uri="http://schemas.openxmlformats.org/drawingml/2006/picture">
+                <pic:pic xmlns:pic="http://schemas.openxmlformats.org/drawingml/2006/picture">
+                  <pic:nvPicPr>
+                    <pic:cNvPr id="1" name=""/>
+                    <pic:cNvPicPr/>
+                  </pic:nvPicPr>
+                  <pic:blipFill>
+                    <a:blip r:embed="rId17"/>
+                    <a:stretch>
+                      <a:fillRect/>
+                    </a:stretch>
+                  </pic:blipFill>
+                  <pic:spPr>
+                    <a:xfrm>
+                      <a:off x="0" y="0"/>
+                      <a:ext cx="2936410" cy="3352400"/>
+                    </a:xfrm>
+                    <a:prstGeom prst="rect">
+                      <a:avLst/>
+                    </a:prstGeom>
+                  </pic:spPr>
+                </pic:pic>
+              </a:graphicData>
+            </a:graphic>
+          </wp:inline>
+        </w:drawing>
+      </w:r>
+    </w:p>
+    <w:p>
+      <w:pPr>
+        <w:spacing w:after="0" w:line="360" w:lineRule="auto"/>
+        <w:ind w:left="1416" w:firstLine="708"/>
+        <w:rPr>
+          <w:rFonts w:ascii="Times New Roman" w:hAnsi="Times New Roman" w:cs="Times New Roman"/>
+          <w:sz w:val="28"/>
+          <w:szCs w:val="24"/>
+          <w:lang w:val="ru-RU"/>
+        </w:rPr>
+      </w:pPr>
+      <w:r>
+        <w:rPr>
+          <w:rFonts w:ascii="Times New Roman" w:hAnsi="Times New Roman" w:cs="Times New Roman"/>
+          <w:sz w:val="28"/>
+          <w:szCs w:val="24"/>
+          <w:lang w:val="ru-RU"/>
+        </w:rPr>
+        <w:t>Рис.</w:t>
+      </w:r>
+      <w:r>
+        <w:rPr>
+          <w:rFonts w:ascii="Times New Roman" w:hAnsi="Times New Roman" w:cs="Times New Roman"/>
+          <w:sz w:val="28"/>
+          <w:szCs w:val="24"/>
+          <w:lang w:val="ru-RU"/>
+        </w:rPr>
+        <w:t xml:space="preserve"> 10</w:t>
+      </w:r>
+      <w:r>
+        <w:rPr>
+          <w:rFonts w:ascii="Times New Roman" w:hAnsi="Times New Roman" w:cs="Times New Roman"/>
+          <w:sz w:val="28"/>
+          <w:szCs w:val="24"/>
+          <w:lang w:val="ru-RU"/>
+        </w:rPr>
+        <w:t xml:space="preserve">. </w:t>
+      </w:r>
+      <w:r>
+        <w:rPr>
+          <w:rFonts w:ascii="Times New Roman" w:hAnsi="Times New Roman" w:cs="Times New Roman"/>
+          <w:sz w:val="28"/>
+          <w:szCs w:val="24"/>
+          <w:lang w:val="ru-RU"/>
+        </w:rPr>
+        <w:t>Вибір проекта</w:t>
+      </w:r>
+    </w:p>
+    <w:p>
+      <w:pPr>
+        <w:spacing w:after="0" w:line="360" w:lineRule="auto"/>
+        <w:rPr>
+          <w:rFonts w:ascii="Times New Roman" w:hAnsi="Times New Roman" w:cs="Times New Roman"/>
+          <w:sz w:val="28"/>
+          <w:szCs w:val="24"/>
+          <w:lang w:val="ru-RU"/>
+        </w:rPr>
+      </w:pPr>
+      <w:r>
+        <w:rPr>
+          <w:noProof/>
+        </w:rPr>
+        <w:lastRenderedPageBreak/>
+        <w:drawing>
+          <wp:inline distT="0" distB="0" distL="0" distR="0" wp14:anchorId="3B5380BC" wp14:editId="61370DCA">
+            <wp:extent cx="5438775" cy="2628900"/>
+            <wp:effectExtent l="0" t="0" r="9525" b="0"/>
+            <wp:docPr id="9" name="Рисунок 9"/>
+            <wp:cNvGraphicFramePr>
+              <a:graphicFrameLocks xmlns:a="http://schemas.openxmlformats.org/drawingml/2006/main" noChangeAspect="1"/>
+            </wp:cNvGraphicFramePr>
+            <a:graphic xmlns:a="http://schemas.openxmlformats.org/drawingml/2006/main">
+              <a:graphicData uri="http://schemas.openxmlformats.org/drawingml/2006/picture">
+                <pic:pic xmlns:pic="http://schemas.openxmlformats.org/drawingml/2006/picture">
+                  <pic:nvPicPr>
+                    <pic:cNvPr id="1" name=""/>
+                    <pic:cNvPicPr/>
+                  </pic:nvPicPr>
+                  <pic:blipFill>
+                    <a:blip r:embed="rId18"/>
+                    <a:stretch>
+                      <a:fillRect/>
+                    </a:stretch>
+                  </pic:blipFill>
+                  <pic:spPr>
+                    <a:xfrm>
+                      <a:off x="0" y="0"/>
+                      <a:ext cx="5438775" cy="2628900"/>
+                    </a:xfrm>
+                    <a:prstGeom prst="rect">
+                      <a:avLst/>
+                    </a:prstGeom>
+                  </pic:spPr>
+                </pic:pic>
+              </a:graphicData>
+            </a:graphic>
+          </wp:inline>
+        </w:drawing>
+      </w:r>
+    </w:p>
+    <w:p>
+      <w:pPr>
+        <w:spacing w:after="0" w:line="360" w:lineRule="auto"/>
+        <w:ind w:left="1416" w:firstLine="708"/>
+        <w:rPr>
+          <w:rFonts w:ascii="Times New Roman" w:hAnsi="Times New Roman" w:cs="Times New Roman"/>
+          <w:sz w:val="28"/>
+          <w:szCs w:val="24"/>
+          <w:lang w:val="ru-RU"/>
+        </w:rPr>
+      </w:pPr>
+      <w:r>
+        <w:rPr>
+          <w:rFonts w:ascii="Times New Roman" w:hAnsi="Times New Roman" w:cs="Times New Roman"/>
+          <w:sz w:val="28"/>
+          <w:szCs w:val="24"/>
+          <w:lang w:val="ru-RU"/>
+        </w:rPr>
+        <w:t>Рис.</w:t>
+      </w:r>
+      <w:r>
+        <w:rPr>
+          <w:rFonts w:ascii="Times New Roman" w:hAnsi="Times New Roman" w:cs="Times New Roman"/>
+          <w:sz w:val="28"/>
+          <w:szCs w:val="24"/>
+          <w:lang w:val="ru-RU"/>
+        </w:rPr>
+        <w:t xml:space="preserve"> 11</w:t>
+      </w:r>
+      <w:r>
+        <w:rPr>
+          <w:rFonts w:ascii="Times New Roman" w:hAnsi="Times New Roman" w:cs="Times New Roman"/>
+          <w:sz w:val="28"/>
+          <w:szCs w:val="24"/>
+          <w:lang w:val="ru-RU"/>
+        </w:rPr>
+        <w:t xml:space="preserve">. </w:t>
+      </w:r>
+      <w:r>
+        <w:rPr>
+          <w:rFonts w:ascii="Times New Roman" w:hAnsi="Times New Roman" w:cs="Times New Roman"/>
+          <w:sz w:val="28"/>
+          <w:szCs w:val="24"/>
+          <w:lang w:val="ru-RU"/>
+        </w:rPr>
+        <w:t>Запуск проекта</w:t>
+      </w:r>
+    </w:p>
+    <w:p>
+      <w:pPr>
+        <w:spacing w:after="0" w:line="360" w:lineRule="auto"/>
+        <w:rPr>
+          <w:rFonts w:ascii="Times New Roman" w:hAnsi="Times New Roman" w:cs="Times New Roman"/>
+          <w:sz w:val="28"/>
+          <w:szCs w:val="24"/>
+          <w:lang w:val="ru-RU"/>
+        </w:rPr>
+      </w:pPr>
+      <w:r>
+        <w:rPr>
+          <w:noProof/>
+        </w:rPr>
+        <w:drawing>
+          <wp:inline distT="0" distB="0" distL="0" distR="0" wp14:anchorId="00F74797" wp14:editId="0BD62FAC">
+            <wp:extent cx="4614531" cy="2319430"/>
+            <wp:effectExtent l="0" t="0" r="0" b="5080"/>
+            <wp:docPr id="10" name="Рисунок 10"/>
+            <wp:cNvGraphicFramePr>
+              <a:graphicFrameLocks xmlns:a="http://schemas.openxmlformats.org/drawingml/2006/main" noChangeAspect="1"/>
+            </wp:cNvGraphicFramePr>
+            <a:graphic xmlns:a="http://schemas.openxmlformats.org/drawingml/2006/main">
+              <a:graphicData uri="http://schemas.openxmlformats.org/drawingml/2006/picture">
+                <pic:pic xmlns:pic="http://schemas.openxmlformats.org/drawingml/2006/picture">
+                  <pic:nvPicPr>
+                    <pic:cNvPr id="1" name=""/>
+                    <pic:cNvPicPr/>
+                  </pic:nvPicPr>
+                  <pic:blipFill>
+                    <a:blip r:embed="rId19"/>
+                    <a:stretch>
+                      <a:fillRect/>
+                    </a:stretch>
+                  </pic:blipFill>
+                  <pic:spPr>
+                    <a:xfrm>
+                      <a:off x="0" y="0"/>
+                      <a:ext cx="4620727" cy="2322545"/>
+                    </a:xfrm>
+                    <a:prstGeom prst="rect">
+                      <a:avLst/>
+                    </a:prstGeom>
+                  </pic:spPr>
+                </pic:pic>
+              </a:graphicData>
+            </a:graphic>
+          </wp:inline>
+        </w:drawing>
+      </w:r>
+    </w:p>
+    <w:p>
+      <w:pPr>
+        <w:spacing w:after="0" w:line="360" w:lineRule="auto"/>
+        <w:ind w:left="1416" w:firstLine="708"/>
+        <w:rPr>
+          <w:rFonts w:ascii="Times New Roman" w:hAnsi="Times New Roman" w:cs="Times New Roman"/>
+          <w:sz w:val="28"/>
+          <w:szCs w:val="24"/>
+          <w:lang w:val="ru-RU"/>
+        </w:rPr>
+      </w:pPr>
+      <w:r>
+        <w:rPr>
+          <w:rFonts w:ascii="Times New Roman" w:hAnsi="Times New Roman" w:cs="Times New Roman"/>
+          <w:sz w:val="28"/>
+          <w:szCs w:val="24"/>
+          <w:lang w:val="ru-RU"/>
+        </w:rPr>
+        <w:t>Рис.</w:t>
+      </w:r>
+      <w:r>
+        <w:rPr>
+          <w:rFonts w:ascii="Times New Roman" w:hAnsi="Times New Roman" w:cs="Times New Roman"/>
+          <w:sz w:val="28"/>
+          <w:szCs w:val="24"/>
+          <w:lang w:val="ru-RU"/>
+        </w:rPr>
+        <w:t xml:space="preserve"> 12</w:t>
+      </w:r>
+      <w:r>
+        <w:rPr>
+          <w:rFonts w:ascii="Times New Roman" w:hAnsi="Times New Roman" w:cs="Times New Roman"/>
+          <w:sz w:val="28"/>
+          <w:szCs w:val="24"/>
+          <w:lang w:val="ru-RU"/>
+        </w:rPr>
+        <w:t xml:space="preserve">. </w:t>
+      </w:r>
+      <w:r>
+        <w:rPr>
+          <w:rFonts w:ascii="Times New Roman" w:hAnsi="Times New Roman" w:cs="Times New Roman"/>
+          <w:sz w:val="28"/>
+          <w:szCs w:val="24"/>
+          <w:lang w:val="ru-RU"/>
+        </w:rPr>
+        <w:t xml:space="preserve"> Результат з</w:t>
+      </w:r>
+      <w:r>
+        <w:rPr>
+          <w:rFonts w:ascii="Times New Roman" w:hAnsi="Times New Roman" w:cs="Times New Roman"/>
+          <w:sz w:val="28"/>
+          <w:szCs w:val="24"/>
+          <w:lang w:val="ru-RU"/>
+        </w:rPr>
+        <w:t>апуск</w:t>
+      </w:r>
+      <w:r>
+        <w:rPr>
+          <w:rFonts w:ascii="Times New Roman" w:hAnsi="Times New Roman" w:cs="Times New Roman"/>
+          <w:sz w:val="28"/>
+          <w:szCs w:val="24"/>
+          <w:lang w:val="ru-RU"/>
+        </w:rPr>
+        <w:t>у</w:t>
+      </w:r>
+      <w:r>
+        <w:rPr>
+          <w:rFonts w:ascii="Times New Roman" w:hAnsi="Times New Roman" w:cs="Times New Roman"/>
+          <w:sz w:val="28"/>
+          <w:szCs w:val="24"/>
+          <w:lang w:val="ru-RU"/>
+        </w:rPr>
+        <w:t xml:space="preserve"> проекта</w:t>
+      </w:r>
+    </w:p>
+    <w:p>
+      <w:pPr>
+        <w:spacing w:after="0" w:line="360" w:lineRule="auto"/>
+        <w:rPr>
+          <w:rFonts w:ascii="Times New Roman" w:hAnsi="Times New Roman" w:cs="Times New Roman"/>
+          <w:sz w:val="28"/>
+          <w:szCs w:val="24"/>
+          <w:lang w:val="ru-RU"/>
+        </w:rPr>
+      </w:pPr>
+      <w:r>
+        <w:rPr>
+          <w:rFonts w:ascii="Times New Roman" w:hAnsi="Times New Roman" w:cs="Times New Roman"/>
+          <w:sz w:val="28"/>
+          <w:szCs w:val="24"/>
+          <w:lang w:val="ru-RU"/>
+        </w:rPr>
+        <w:t>Заходим в параметри проекта, і тут ми можем задати їх вручну.</w:t>
+      </w:r>
+    </w:p>
+    <w:p>
+      <w:pPr>
+        <w:spacing w:after="0" w:line="360" w:lineRule="auto"/>
+        <w:rPr>
+          <w:rFonts w:ascii="Times New Roman" w:hAnsi="Times New Roman" w:cs="Times New Roman"/>
+          <w:sz w:val="28"/>
+          <w:szCs w:val="24"/>
+          <w:lang w:val="ru-RU"/>
+        </w:rPr>
+      </w:pPr>
+      <w:r>
+        <w:rPr>
+          <w:noProof/>
+        </w:rPr>
+        <w:drawing>
+          <wp:inline distT="0" distB="0" distL="0" distR="0" wp14:anchorId="04875E2E" wp14:editId="4D66644D">
+            <wp:extent cx="4518838" cy="3157834"/>
+            <wp:effectExtent l="0" t="0" r="0" b="5080"/>
+            <wp:docPr id="11" name="Рисунок 11"/>
+            <wp:cNvGraphicFramePr>
+              <a:graphicFrameLocks xmlns:a="http://schemas.openxmlformats.org/drawingml/2006/main" noChangeAspect="1"/>
+            </wp:cNvGraphicFramePr>
+            <a:graphic xmlns:a="http://schemas.openxmlformats.org/drawingml/2006/main">
+              <a:graphicData uri="http://schemas.openxmlformats.org/drawingml/2006/picture">
+                <pic:pic xmlns:pic="http://schemas.openxmlformats.org/drawingml/2006/picture">
+                  <pic:nvPicPr>
+                    <pic:cNvPr id="1" name=""/>
+                    <pic:cNvPicPr/>
+                  </pic:nvPicPr>
+                  <pic:blipFill>
+                    <a:blip r:embed="rId20"/>
+                    <a:stretch>
+                      <a:fillRect/>
+                    </a:stretch>
+                  </pic:blipFill>
+                  <pic:spPr>
+                    <a:xfrm>
+                      <a:off x="0" y="0"/>
+                      <a:ext cx="4523576" cy="3161145"/>
+                    </a:xfrm>
+                    <a:prstGeom prst="rect">
+                      <a:avLst/>
+                    </a:prstGeom>
+                  </pic:spPr>
+                </pic:pic>
+              </a:graphicData>
+            </a:graphic>
+          </wp:inline>
+        </w:drawing>
+      </w:r>
+    </w:p>
+    <w:p>
+      <w:pPr>
+        <w:spacing w:after="0" w:line="360" w:lineRule="auto"/>
+        <w:ind w:left="1416" w:firstLine="708"/>
+        <w:rPr>
+          <w:rFonts w:ascii="Times New Roman" w:hAnsi="Times New Roman" w:cs="Times New Roman"/>
+          <w:sz w:val="28"/>
+          <w:szCs w:val="24"/>
+          <w:lang w:val="ru-RU"/>
+        </w:rPr>
+      </w:pPr>
+      <w:r>
+        <w:rPr>
+          <w:rFonts w:ascii="Times New Roman" w:hAnsi="Times New Roman" w:cs="Times New Roman"/>
+          <w:sz w:val="28"/>
+          <w:szCs w:val="24"/>
+          <w:lang w:val="ru-RU"/>
+        </w:rPr>
+        <w:t>Рис.</w:t>
+      </w:r>
+      <w:r>
+        <w:rPr>
+          <w:rFonts w:ascii="Times New Roman" w:hAnsi="Times New Roman" w:cs="Times New Roman"/>
+          <w:sz w:val="28"/>
+          <w:szCs w:val="24"/>
+          <w:lang w:val="ru-RU"/>
+        </w:rPr>
+        <w:t xml:space="preserve"> 13</w:t>
+      </w:r>
+      <w:r>
+        <w:rPr>
+          <w:rFonts w:ascii="Times New Roman" w:hAnsi="Times New Roman" w:cs="Times New Roman"/>
+          <w:sz w:val="28"/>
+          <w:szCs w:val="24"/>
+          <w:lang w:val="ru-RU"/>
+        </w:rPr>
+        <w:t xml:space="preserve">.  </w:t>
+      </w:r>
+      <w:r>
+        <w:rPr>
+          <w:rFonts w:ascii="Times New Roman" w:hAnsi="Times New Roman" w:cs="Times New Roman"/>
+          <w:sz w:val="28"/>
+          <w:szCs w:val="24"/>
+          <w:lang w:val="ru-RU"/>
+        </w:rPr>
+        <w:t>Задання параметрів</w:t>
+      </w:r>
+    </w:p>
+    <w:p>
+      <w:pPr>
+        <w:spacing w:after="0" w:line="360" w:lineRule="auto"/>
+        <w:rPr>
+          <w:rFonts w:ascii="Times New Roman" w:hAnsi="Times New Roman" w:cs="Times New Roman"/>
+          <w:sz w:val="28"/>
+          <w:szCs w:val="24"/>
+          <w:lang w:val="ru-RU"/>
+        </w:rPr>
+      </w:pPr>
+      <w:r>
+        <w:rPr>
+          <w:noProof/>
+        </w:rPr>
+        <w:lastRenderedPageBreak/>
+        <w:drawing>
+          <wp:inline distT="0" distB="0" distL="0" distR="0" wp14:anchorId="443C956A" wp14:editId="06474884">
+            <wp:extent cx="6120765" cy="2239010"/>
+            <wp:effectExtent l="0" t="0" r="0" b="8890"/>
+            <wp:docPr id="12" name="Рисунок 12"/>
+            <wp:cNvGraphicFramePr>
+              <a:graphicFrameLocks xmlns:a="http://schemas.openxmlformats.org/drawingml/2006/main" noChangeAspect="1"/>
+            </wp:cNvGraphicFramePr>
+            <a:graphic xmlns:a="http://schemas.openxmlformats.org/drawingml/2006/main">
+              <a:graphicData uri="http://schemas.openxmlformats.org/drawingml/2006/picture">
+                <pic:pic xmlns:pic="http://schemas.openxmlformats.org/drawingml/2006/picture">
+                  <pic:nvPicPr>
+                    <pic:cNvPr id="1" name=""/>
+                    <pic:cNvPicPr/>
+                  </pic:nvPicPr>
+                  <pic:blipFill>
+                    <a:blip r:embed="rId21"/>
+                    <a:stretch>
+                      <a:fillRect/>
+                    </a:stretch>
+                  </pic:blipFill>
+                  <pic:spPr>
+                    <a:xfrm>
+                      <a:off x="0" y="0"/>
+                      <a:ext cx="6120765" cy="2239010"/>
+                    </a:xfrm>
+                    <a:prstGeom prst="rect">
+                      <a:avLst/>
+                    </a:prstGeom>
+                  </pic:spPr>
+                </pic:pic>
+              </a:graphicData>
+            </a:graphic>
+          </wp:inline>
+        </w:drawing>
+      </w:r>
+    </w:p>
+    <w:p>
+      <w:pPr>
+        <w:spacing w:after="0" w:line="360" w:lineRule="auto"/>
+        <w:ind w:left="1416" w:firstLine="708"/>
+        <w:rPr>
+          <w:rFonts w:ascii="Times New Roman" w:hAnsi="Times New Roman" w:cs="Times New Roman"/>
+          <w:sz w:val="28"/>
+          <w:szCs w:val="24"/>
+          <w:lang w:val="ru-RU"/>
+        </w:rPr>
+      </w:pPr>
+      <w:r>
+        <w:rPr>
+          <w:rFonts w:ascii="Times New Roman" w:hAnsi="Times New Roman" w:cs="Times New Roman"/>
+          <w:sz w:val="28"/>
+          <w:szCs w:val="24"/>
+          <w:lang w:val="ru-RU"/>
+        </w:rPr>
+        <w:t xml:space="preserve">   </w:t>
+      </w:r>
+      <w:r>
+        <w:rPr>
+          <w:rFonts w:ascii="Times New Roman" w:hAnsi="Times New Roman" w:cs="Times New Roman"/>
+          <w:sz w:val="28"/>
+          <w:szCs w:val="24"/>
+          <w:lang w:val="ru-RU"/>
+        </w:rPr>
+        <w:t>Рис.</w:t>
+      </w:r>
+      <w:r>
+        <w:rPr>
+          <w:rFonts w:ascii="Times New Roman" w:hAnsi="Times New Roman" w:cs="Times New Roman"/>
+          <w:sz w:val="28"/>
+          <w:szCs w:val="24"/>
+          <w:lang w:val="ru-RU"/>
+        </w:rPr>
+        <w:t xml:space="preserve"> 14</w:t>
+      </w:r>
+      <w:r>
+        <w:rPr>
+          <w:rFonts w:ascii="Times New Roman" w:hAnsi="Times New Roman" w:cs="Times New Roman"/>
+          <w:sz w:val="28"/>
+          <w:szCs w:val="24"/>
+          <w:lang w:val="ru-RU"/>
+        </w:rPr>
+        <w:t xml:space="preserve">. </w:t>
+      </w:r>
+      <w:r>
+        <w:rPr>
+          <w:rFonts w:ascii="Times New Roman" w:hAnsi="Times New Roman" w:cs="Times New Roman"/>
+          <w:sz w:val="28"/>
+          <w:szCs w:val="24"/>
+          <w:lang w:val="ru-RU"/>
+        </w:rPr>
+        <w:t>Задаєм параметри через файл</w:t>
+      </w:r>
+    </w:p>
+    <w:p>
+      <w:pPr>
+        <w:spacing w:after="0" w:line="360" w:lineRule="auto"/>
+        <w:rPr>
+          <w:rFonts w:ascii="Times New Roman" w:hAnsi="Times New Roman" w:cs="Times New Roman"/>
+          <w:sz w:val="28"/>
+          <w:szCs w:val="24"/>
+          <w:lang w:val="ru-RU"/>
+        </w:rPr>
+      </w:pPr>
+      <w:r>
+        <w:rPr>
+          <w:noProof/>
+        </w:rPr>
+        <w:drawing>
+          <wp:inline distT="0" distB="0" distL="0" distR="0" wp14:anchorId="04651B5A" wp14:editId="0E25B63C">
+            <wp:extent cx="5419725" cy="2247900"/>
+            <wp:effectExtent l="0" t="0" r="9525" b="0"/>
+            <wp:docPr id="13" name="Рисунок 13"/>
+            <wp:cNvGraphicFramePr>
+              <a:graphicFrameLocks xmlns:a="http://schemas.openxmlformats.org/drawingml/2006/main" noChangeAspect="1"/>
+            </wp:cNvGraphicFramePr>
+            <a:graphic xmlns:a="http://schemas.openxmlformats.org/drawingml/2006/main">
+              <a:graphicData uri="http://schemas.openxmlformats.org/drawingml/2006/picture">
+                <pic:pic xmlns:pic="http://schemas.openxmlformats.org/drawingml/2006/picture">
+                  <pic:nvPicPr>
+                    <pic:cNvPr id="1" name=""/>
+                    <pic:cNvPicPr/>
+                  </pic:nvPicPr>
+                  <pic:blipFill>
+                    <a:blip r:embed="rId22"/>
+                    <a:stretch>
+                      <a:fillRect/>
+                    </a:stretch>
+                  </pic:blipFill>
+                  <pic:spPr>
+                    <a:xfrm>
+                      <a:off x="0" y="0"/>
+                      <a:ext cx="5419725" cy="2247900"/>
+                    </a:xfrm>
+                    <a:prstGeom prst="rect">
+                      <a:avLst/>
+                    </a:prstGeom>
+                  </pic:spPr>
+                </pic:pic>
+              </a:graphicData>
+            </a:graphic>
+          </wp:inline>
+        </w:drawing>
+      </w:r>
+    </w:p>
+    <w:p>
+      <w:pPr>
+        <w:spacing w:after="0" w:line="360" w:lineRule="auto"/>
+        <w:ind w:left="1416" w:firstLine="708"/>
+        <w:rPr>
+          <w:rFonts w:ascii="Times New Roman" w:hAnsi="Times New Roman" w:cs="Times New Roman"/>
+          <w:sz w:val="28"/>
+          <w:szCs w:val="24"/>
+          <w:lang w:val="ru-RU"/>
+        </w:rPr>
+      </w:pPr>
+      <w:r>
+        <w:rPr>
+          <w:rFonts w:ascii="Times New Roman" w:hAnsi="Times New Roman" w:cs="Times New Roman"/>
+          <w:sz w:val="28"/>
+          <w:szCs w:val="24"/>
+          <w:lang w:val="ru-RU"/>
+        </w:rPr>
+        <w:t>Рис. 1</w:t>
+      </w:r>
+      <w:r>
+        <w:rPr>
+          <w:rFonts w:ascii="Times New Roman" w:hAnsi="Times New Roman" w:cs="Times New Roman"/>
+          <w:sz w:val="28"/>
+          <w:szCs w:val="24"/>
+          <w:lang w:val="ru-RU"/>
+        </w:rPr>
+        <w:t>5</w:t>
+      </w:r>
+      <w:r>
+        <w:rPr>
+          <w:rFonts w:ascii="Times New Roman" w:hAnsi="Times New Roman" w:cs="Times New Roman"/>
+          <w:sz w:val="28"/>
+          <w:szCs w:val="24"/>
+          <w:lang w:val="ru-RU"/>
+        </w:rPr>
+        <w:t xml:space="preserve">. </w:t>
+      </w:r>
+      <w:r>
+        <w:rPr>
+          <w:rFonts w:ascii="Times New Roman" w:hAnsi="Times New Roman" w:cs="Times New Roman"/>
+          <w:sz w:val="28"/>
+          <w:szCs w:val="24"/>
+          <w:lang w:val="ru-RU"/>
+        </w:rPr>
+        <w:t>Результат виконання.</w:t>
+      </w:r>
+    </w:p>
+    <w:p>
+      <w:pPr>
+        <w:spacing w:after="0" w:line="360" w:lineRule="auto"/>
+        <w:rPr>
+          <w:rFonts w:ascii="Times New Roman" w:hAnsi="Times New Roman" w:cs="Times New Roman"/>
+          <w:sz w:val="28"/>
+          <w:szCs w:val="24"/>
+        </w:rPr>
+      </w:pPr>
+    </w:p>
+    <w:p>
+      <w:pPr>
+        <w:spacing w:after="0" w:line="360" w:lineRule="auto"/>
+        <w:rPr>
+          <w:rFonts w:ascii="Times New Roman" w:hAnsi="Times New Roman" w:cs="Times New Roman"/>
+          <w:b/>
+          <w:sz w:val="28"/>
+          <w:szCs w:val="24"/>
+        </w:rPr>
+      </w:pPr>
+      <w:r>
+        <w:rPr>
+          <w:rFonts w:ascii="Times New Roman" w:hAnsi="Times New Roman" w:cs="Times New Roman"/>
+          <w:b/>
+          <w:sz w:val="28"/>
+          <w:szCs w:val="24"/>
+          <w:lang w:val="ru-RU"/>
+        </w:rPr>
+        <w:t>2.</w:t>
+      </w:r>
       <w:r>
         <w:rPr>
           <w:rFonts w:ascii="Times New Roman" w:hAnsi="Times New Roman" w:cs="Times New Roman"/>
@@ -5018,17 +6590,7 @@
           <w:szCs w:val="24"/>
           <w:lang w:val="ru-RU"/>
         </w:rPr>
-        <w:lastRenderedPageBreak/>
-        <w:t>Клас функції оцінки б</w:t>
-      </w:r>
-      <w:r>
-        <w:rPr>
-          <w:rFonts w:ascii="Times New Roman" w:hAnsi="Times New Roman" w:cs="Times New Roman"/>
-          <w:sz w:val="28"/>
-          <w:szCs w:val="24"/>
-          <w:lang w:val="ru-RU"/>
-        </w:rPr>
-        <w:t xml:space="preserve">ув уже визначений, це просто виклик функції </w:t>
+        <w:t xml:space="preserve">Клас функції оцінки був уже визначений, це просто виклик функції </w:t>
       </w:r>
       <w:r>
         <w:rPr>
@@ -5038,17 +6600,7 @@
           <w:szCs w:val="24"/>
           <w:lang w:val="ru-RU"/>
         </w:rPr>
-        <w:t>evaluate</w:t>
-      </w:r>
-      <w:r>
-        <w:rPr>
-          <w:rFonts w:ascii="Times New Roman" w:hAnsi="Times New Roman" w:cs="Times New Roman"/>
-          <w:color w:val="0070C0"/>
-          <w:sz w:val="28"/>
-          <w:szCs w:val="24"/>
-          <w:lang w:val="ru-RU"/>
-        </w:rPr>
-        <w:t xml:space="preserve"> ()</w:t>
+        <w:t>evaluate ()</w:t>
       </w:r>
       <w:r>
         <w:rPr>
@@ -5102,6 +6654,7 @@
           <w:szCs w:val="24"/>
           <w:lang w:val="ru-RU"/>
         </w:rPr>
+        <w:lastRenderedPageBreak/>
         <w:t>Визначення кросовера</w:t>
       </w:r>
     </w:p>
@@ -6178,98 +7731,98 @@
           <w:szCs w:val="15"/>
           <w:lang w:val="en-US"/>
         </w:rPr>
+        <w:t xml:space="preserve">    do </w:t>
+      </w:r>
+    </w:p>
+    <w:p>
+      <w:pPr>
+        <w:pStyle w:val="HTML"/>
+        <w:rPr>
+          <w:color w:val="080808"/>
+          <w:sz w:val="18"/>
+          <w:szCs w:val="15"/>
+          <w:lang w:val="en-US"/>
+        </w:rPr>
+      </w:pPr>
+      <w:r>
+        <w:rPr>
+          <w:color w:val="080808"/>
+          <w:sz w:val="18"/>
+          <w:szCs w:val="15"/>
+          <w:lang w:val="en-US"/>
+        </w:rPr>
+        <w:t xml:space="preserve">      j = rand()%n; </w:t>
+      </w:r>
+    </w:p>
+    <w:p>
+      <w:pPr>
+        <w:pStyle w:val="HTML"/>
+        <w:rPr>
+          <w:color w:val="080808"/>
+          <w:sz w:val="18"/>
+          <w:szCs w:val="15"/>
+          <w:lang w:val="en-US"/>
+        </w:rPr>
+      </w:pPr>
+      <w:r>
+        <w:rPr>
+          <w:color w:val="080808"/>
+          <w:sz w:val="18"/>
+          <w:szCs w:val="15"/>
+          <w:lang w:val="en-US"/>
+        </w:rPr>
+        <w:t xml:space="preserve">    while (i == j);  </w:t>
+      </w:r>
+    </w:p>
+    <w:p>
+      <w:pPr>
+        <w:pStyle w:val="HTML"/>
+        <w:rPr>
+          <w:color w:val="080808"/>
+          <w:sz w:val="18"/>
+          <w:szCs w:val="15"/>
+          <w:lang w:val="en-US"/>
+        </w:rPr>
+      </w:pPr>
+    </w:p>
+    <w:p>
+      <w:pPr>
+        <w:pStyle w:val="HTML"/>
+        <w:rPr>
+          <w:color w:val="080808"/>
+          <w:sz w:val="18"/>
+          <w:szCs w:val="15"/>
+          <w:lang w:val="en-US"/>
+        </w:rPr>
+      </w:pPr>
+      <w:r>
+        <w:rPr>
+          <w:color w:val="080808"/>
+          <w:sz w:val="18"/>
+          <w:szCs w:val="15"/>
+          <w:lang w:val="en-US"/>
+        </w:rPr>
+        <w:t xml:space="preserve">    // swap</w:t>
+      </w:r>
+    </w:p>
+    <w:p>
+      <w:pPr>
+        <w:pStyle w:val="HTML"/>
+        <w:rPr>
+          <w:color w:val="080808"/>
+          <w:sz w:val="18"/>
+          <w:szCs w:val="15"/>
+          <w:lang w:val="en-US"/>
+        </w:rPr>
+      </w:pPr>
+      <w:r>
+        <w:rPr>
+          <w:color w:val="080808"/>
+          <w:sz w:val="18"/>
+          <w:szCs w:val="15"/>
+          <w:lang w:val="en-US"/>
+        </w:rPr>
         <w:lastRenderedPageBreak/>
-        <w:t xml:space="preserve">    do </w:t>
-      </w:r>
-    </w:p>
-    <w:p>
-      <w:pPr>
-        <w:pStyle w:val="HTML"/>
-        <w:rPr>
-          <w:color w:val="080808"/>
-          <w:sz w:val="18"/>
-          <w:szCs w:val="15"/>
-          <w:lang w:val="en-US"/>
-        </w:rPr>
-      </w:pPr>
-      <w:r>
-        <w:rPr>
-          <w:color w:val="080808"/>
-          <w:sz w:val="18"/>
-          <w:szCs w:val="15"/>
-          <w:lang w:val="en-US"/>
-        </w:rPr>
-        <w:t xml:space="preserve">      j = rand()%n; </w:t>
-      </w:r>
-    </w:p>
-    <w:p>
-      <w:pPr>
-        <w:pStyle w:val="HTML"/>
-        <w:rPr>
-          <w:color w:val="080808"/>
-          <w:sz w:val="18"/>
-          <w:szCs w:val="15"/>
-          <w:lang w:val="en-US"/>
-        </w:rPr>
-      </w:pPr>
-      <w:r>
-        <w:rPr>
-          <w:color w:val="080808"/>
-          <w:sz w:val="18"/>
-          <w:szCs w:val="15"/>
-          <w:lang w:val="en-US"/>
-        </w:rPr>
-        <w:t xml:space="preserve">    while (i == j);  </w:t>
-      </w:r>
-    </w:p>
-    <w:p>
-      <w:pPr>
-        <w:pStyle w:val="HTML"/>
-        <w:rPr>
-          <w:color w:val="080808"/>
-          <w:sz w:val="18"/>
-          <w:szCs w:val="15"/>
-          <w:lang w:val="en-US"/>
-        </w:rPr>
-      </w:pPr>
-    </w:p>
-    <w:p>
-      <w:pPr>
-        <w:pStyle w:val="HTML"/>
-        <w:rPr>
-          <w:color w:val="080808"/>
-          <w:sz w:val="18"/>
-          <w:szCs w:val="15"/>
-          <w:lang w:val="en-US"/>
-        </w:rPr>
-      </w:pPr>
-      <w:r>
-        <w:rPr>
-          <w:color w:val="080808"/>
-          <w:sz w:val="18"/>
-          <w:szCs w:val="15"/>
-          <w:lang w:val="en-US"/>
-        </w:rPr>
-        <w:t xml:space="preserve">    // swap</w:t>
-      </w:r>
-    </w:p>
-    <w:p>
-      <w:pPr>
-        <w:pStyle w:val="HTML"/>
-        <w:rPr>
-          <w:color w:val="080808"/>
-          <w:sz w:val="18"/>
-          <w:szCs w:val="15"/>
-          <w:lang w:val="en-US"/>
-        </w:rPr>
-      </w:pPr>
-      <w:r>
-        <w:rPr>
-          <w:color w:val="080808"/>
-          <w:sz w:val="18"/>
-          <w:szCs w:val="15"/>
-          <w:lang w:val="en-US"/>
-        </w:rPr>
         <w:t xml:space="preserve">    temp = _problem.solution[i];</w:t>
       </w:r>
     </w:p>
@@ -7136,6 +8689,30 @@
         <w:ind w:firstLine="426"/>
         <w:rPr>
           <w:rFonts w:ascii="Times New Roman" w:hAnsi="Times New Roman" w:cs="Times New Roman"/>
+          <w:sz w:val="28"/>
+          <w:szCs w:val="24"/>
+          <w:lang w:val="ru-RU"/>
+        </w:rPr>
+      </w:pPr>
+    </w:p>
+    <w:p>
+      <w:pPr>
+        <w:spacing w:after="0" w:line="360" w:lineRule="auto"/>
+        <w:ind w:firstLine="426"/>
+        <w:rPr>
+          <w:rFonts w:ascii="Times New Roman" w:hAnsi="Times New Roman" w:cs="Times New Roman"/>
+          <w:sz w:val="28"/>
+          <w:szCs w:val="24"/>
+          <w:lang w:val="ru-RU"/>
+        </w:rPr>
+      </w:pPr>
+    </w:p>
+    <w:p>
+      <w:pPr>
+        <w:spacing w:after="0" w:line="360" w:lineRule="auto"/>
+        <w:ind w:firstLine="426"/>
+        <w:rPr>
+          <w:rFonts w:ascii="Times New Roman" w:hAnsi="Times New Roman" w:cs="Times New Roman"/>
           <w:b/>
           <w:sz w:val="28"/>
           <w:szCs w:val="24"/>
@@ -7151,8 +8728,6 @@
         <w:lastRenderedPageBreak/>
         <w:t>Висновок</w:t>
       </w:r>
-      <w:bookmarkStart w:id="0" w:name="_GoBack"/>
-      <w:bookmarkEnd w:id="0"/>
     </w:p>
     <w:p>
       <w:pPr>
@@ -10431,7 +12006,7 @@
 </file>
 
 <file path=customXml/itemProps1.xml><?xml version="1.0" encoding="utf-8"?>
-<ds:datastoreItem xmlns:ds="http://schemas.openxmlformats.org/officeDocument/2006/customXml" ds:itemID="{A706D0EE-D648-4752-B951-1F686BA1F469}">
+<ds:datastoreItem xmlns:ds="http://schemas.openxmlformats.org/officeDocument/2006/customXml" ds:itemID="{56CF0755-55FC-4655-8162-8001BDAD5A47}">
   <ds:schemaRefs>
     <ds:schemaRef ds:uri="http://schemas.openxmlformats.org/officeDocument/2006/bibliography"/>
   </ds:schemaRefs>

</xml_diff>